<commit_message>
Couvee Seturan Analysis Sentiment
Finalized
</commit_message>
<xml_diff>
--- a/Financial Analysis/GlobalMart_Backstory_and_Use_Cases.docx
+++ b/Financial Analysis/GlobalMart_Backstory_and_Use_Cases.docx
@@ -7,7 +7,7 @@
         <w:pStyle w:val="Heading1"/>
       </w:pPr>
       <w:r>
-        <w:t>GlobalMart Inc. Backstory and Analysis Use Cases</w:t>
+        <w:t>GlobalMart Inc. Backstory, Financial Problem, and Use Case Analysis</w:t>
       </w:r>
     </w:p>
     <w:p>
@@ -33,7 +33,7 @@
         <w:pStyle w:val="Heading2"/>
       </w:pPr>
       <w:r>
-        <w:t>Business Problem</w:t>
+        <w:t>Financial Problem</w:t>
       </w:r>
     </w:p>
     <w:p>
@@ -151,6 +151,276 @@
         <w:t>Evaluate the performance of individual products and pricing strategies. Analyze the impact of discounts and taxes on revenue and profit to optimize pricing models.</w:t>
       </w:r>
     </w:p>
+    <w:p>
+      <w:pPr>
+        <w:pStyle w:val="Heading2"/>
+      </w:pPr>
+      <w:r>
+        <w:t>Column Descriptions</w:t>
+      </w:r>
+    </w:p>
+    <w:p>
+      <w:pPr>
+        <w:pStyle w:val="Heading3"/>
+      </w:pPr>
+      <w:r>
+        <w:t>Transaction_ID</w:t>
+      </w:r>
+    </w:p>
+    <w:p>
+      <w:r>
+        <w:t>A unique identifier for each transaction.</w:t>
+      </w:r>
+    </w:p>
+    <w:p>
+      <w:pPr>
+        <w:pStyle w:val="Heading3"/>
+      </w:pPr>
+      <w:r>
+        <w:t>Date</w:t>
+      </w:r>
+    </w:p>
+    <w:p>
+      <w:r>
+        <w:t>The date when the transaction occurred.</w:t>
+      </w:r>
+    </w:p>
+    <w:p>
+      <w:pPr>
+        <w:pStyle w:val="Heading3"/>
+      </w:pPr>
+      <w:r>
+        <w:t>Region</w:t>
+      </w:r>
+    </w:p>
+    <w:p>
+      <w:r>
+        <w:t>The geographical region where the transaction took place.</w:t>
+      </w:r>
+    </w:p>
+    <w:p>
+      <w:pPr>
+        <w:pStyle w:val="Heading3"/>
+      </w:pPr>
+      <w:r>
+        <w:t>Product</w:t>
+      </w:r>
+    </w:p>
+    <w:p>
+      <w:r>
+        <w:t>The category of the product sold.</w:t>
+      </w:r>
+    </w:p>
+    <w:p>
+      <w:pPr>
+        <w:pStyle w:val="Heading3"/>
+      </w:pPr>
+      <w:r>
+        <w:t>Customer_Age</w:t>
+      </w:r>
+    </w:p>
+    <w:p>
+      <w:r>
+        <w:t>The age of the customer who made the purchase.</w:t>
+      </w:r>
+    </w:p>
+    <w:p>
+      <w:pPr>
+        <w:pStyle w:val="Heading3"/>
+      </w:pPr>
+      <w:r>
+        <w:t>Customer_Gender</w:t>
+      </w:r>
+    </w:p>
+    <w:p>
+      <w:r>
+        <w:t>The gender of the customer (e.g., Male, Female, Non-Binary).</w:t>
+      </w:r>
+    </w:p>
+    <w:p>
+      <w:pPr>
+        <w:pStyle w:val="Heading3"/>
+      </w:pPr>
+      <w:r>
+        <w:t>Customer_Segment</w:t>
+      </w:r>
+    </w:p>
+    <w:p>
+      <w:r>
+        <w:t>The customer segment (e.g., Retail, Wholesale, Enterprise).</w:t>
+      </w:r>
+    </w:p>
+    <w:p>
+      <w:pPr>
+        <w:pStyle w:val="Heading3"/>
+      </w:pPr>
+      <w:r>
+        <w:t>Sales_Channel</w:t>
+      </w:r>
+    </w:p>
+    <w:p>
+      <w:r>
+        <w:t>The channel through which the sale occurred (e.g., Online, Offline).</w:t>
+      </w:r>
+    </w:p>
+    <w:p>
+      <w:pPr>
+        <w:pStyle w:val="Heading3"/>
+      </w:pPr>
+      <w:r>
+        <w:t>Units_Sold</w:t>
+      </w:r>
+    </w:p>
+    <w:p>
+      <w:r>
+        <w:t>The number of units of the product sold in the transaction.</w:t>
+      </w:r>
+    </w:p>
+    <w:p>
+      <w:pPr>
+        <w:pStyle w:val="Heading3"/>
+      </w:pPr>
+      <w:r>
+        <w:lastRenderedPageBreak/>
+        <w:t>Unit_Price</w:t>
+      </w:r>
+    </w:p>
+    <w:p>
+      <w:r>
+        <w:t>The price per unit of the product sold.</w:t>
+      </w:r>
+    </w:p>
+    <w:p>
+      <w:pPr>
+        <w:pStyle w:val="Heading3"/>
+      </w:pPr>
+      <w:r>
+        <w:t>Discount</w:t>
+      </w:r>
+    </w:p>
+    <w:p>
+      <w:r>
+        <w:t>The discount applied to the unit price of the product.</w:t>
+      </w:r>
+    </w:p>
+    <w:p>
+      <w:pPr>
+        <w:pStyle w:val="Heading3"/>
+      </w:pPr>
+      <w:r>
+        <w:t>Tax</w:t>
+      </w:r>
+    </w:p>
+    <w:p>
+      <w:r>
+        <w:t>The tax applied to the transaction.</w:t>
+      </w:r>
+    </w:p>
+    <w:p>
+      <w:pPr>
+        <w:pStyle w:val="Heading3"/>
+      </w:pPr>
+      <w:r>
+        <w:t>Revenue</w:t>
+      </w:r>
+    </w:p>
+    <w:p>
+      <w:r>
+        <w:t>The total revenue generated from the transaction.</w:t>
+      </w:r>
+    </w:p>
+    <w:p>
+      <w:pPr>
+        <w:pStyle w:val="Heading3"/>
+      </w:pPr>
+      <w:r>
+        <w:t>Expenses</w:t>
+      </w:r>
+    </w:p>
+    <w:p>
+      <w:r>
+        <w:t>The total expenses incurred for the transaction.</w:t>
+      </w:r>
+    </w:p>
+    <w:p>
+      <w:pPr>
+        <w:pStyle w:val="Heading3"/>
+      </w:pPr>
+      <w:r>
+        <w:t>Profit</w:t>
+      </w:r>
+    </w:p>
+    <w:p>
+      <w:r>
+        <w:t>The net profit generated from the transaction.</w:t>
+      </w:r>
+    </w:p>
+    <w:p>
+      <w:pPr>
+        <w:pStyle w:val="Heading3"/>
+      </w:pPr>
+      <w:r>
+        <w:t>Profit_Margin</w:t>
+      </w:r>
+    </w:p>
+    <w:p>
+      <w:r>
+        <w:t>The percentage of profit relative to revenue.</w:t>
+      </w:r>
+    </w:p>
+    <w:p>
+      <w:pPr>
+        <w:pStyle w:val="Heading3"/>
+      </w:pPr>
+      <w:r>
+        <w:t>Year</w:t>
+      </w:r>
+    </w:p>
+    <w:p>
+      <w:r>
+        <w:t>The year in which the transaction occurred.</w:t>
+      </w:r>
+    </w:p>
+    <w:p>
+      <w:pPr>
+        <w:pStyle w:val="Heading3"/>
+      </w:pPr>
+      <w:r>
+        <w:t>Month</w:t>
+      </w:r>
+    </w:p>
+    <w:p>
+      <w:r>
+        <w:t>The month in which the transaction occurred.</w:t>
+      </w:r>
+    </w:p>
+    <w:p>
+      <w:pPr>
+        <w:pStyle w:val="Heading3"/>
+      </w:pPr>
+      <w:r>
+        <w:t>Day_of_Week</w:t>
+      </w:r>
+    </w:p>
+    <w:p>
+      <w:r>
+        <w:t>The day of the week when the transaction occurred.</w:t>
+      </w:r>
+    </w:p>
+    <w:p>
+      <w:pPr>
+        <w:pStyle w:val="Heading3"/>
+      </w:pPr>
+      <w:r>
+        <w:t>Operational_Inefficiency</w:t>
+      </w:r>
+    </w:p>
+    <w:p>
+      <w:r>
+        <w:t>A flag indicating whether the transaction had high operational inefficiency.</w:t>
+      </w:r>
+    </w:p>
+    <w:p/>
     <w:sectPr>
       <w:pgSz w:w="12240" w:h="15840"/>
       <w:pgMar w:top="1440" w:right="1800" w:bottom="1440" w:left="1800" w:header="720" w:footer="720" w:gutter="0"/>

</xml_diff>